<commit_message>
- Corrección de Indices de Planes de Iteración - Se agrega Estimación 5 - 14-08-19.docx
</commit_message>
<xml_diff>
--- a/Construcción/Plan de Iteración 2 - Construccion.docx
+++ b/Construcción/Plan de Iteración 2 - Construccion.docx
@@ -1,6 +1,6 @@
 
 <file path=word/document.xml><?xml version="1.0" encoding="utf-8"?>
-<w:document xmlns:wpc="http://schemas.microsoft.com/office/word/2010/wordprocessingCanvas" xmlns:cx="http://schemas.microsoft.com/office/drawing/2014/chartex" xmlns:cx1="http://schemas.microsoft.com/office/drawing/2015/9/8/chartex" xmlns:cx2="http://schemas.microsoft.com/office/drawing/2015/10/21/chartex" xmlns:cx3="http://schemas.microsoft.com/office/drawing/2016/5/9/chartex" xmlns:cx4="http://schemas.microsoft.com/office/drawing/2016/5/10/chartex" xmlns:cx5="http://schemas.microsoft.com/office/drawing/2016/5/11/chartex" xmlns:cx6="http://schemas.microsoft.com/office/drawing/2016/5/12/chartex" xmlns:cx7="http://schemas.microsoft.com/office/drawing/2016/5/13/chartex" xmlns:cx8="http://schemas.microsoft.com/office/drawing/2016/5/14/chartex" xmlns:mc="http://schemas.openxmlformats.org/markup-compatibility/2006" xmlns:aink="http://schemas.microsoft.com/office/drawing/2016/ink" xmlns:am3d="http://schemas.microsoft.com/office/drawing/2017/model3d" xmlns:o="urn:schemas-microsoft-com:office:office" xmlns:r="http://schemas.openxmlformats.org/officeDocument/2006/relationships" xmlns:m="http://schemas.openxmlformats.org/officeDocument/2006/math" xmlns:v="urn:schemas-microsoft-com:vml" xmlns:wp14="http://schemas.microsoft.com/office/word/2010/wordprocessingDrawing" xmlns:wp="http://schemas.openxmlformats.org/drawingml/2006/wordprocessingDrawing" xmlns:w10="urn:schemas-microsoft-com:office:word" xmlns:w="http://schemas.openxmlformats.org/wordprocessingml/2006/main" xmlns:w14="http://schemas.microsoft.com/office/word/2010/wordml" xmlns:w15="http://schemas.microsoft.com/office/word/2012/wordml" xmlns:w16cid="http://schemas.microsoft.com/office/word/2016/wordml/cid" xmlns:w16se="http://schemas.microsoft.com/office/word/2015/wordml/symex" xmlns:wpg="http://schemas.microsoft.com/office/word/2010/wordprocessingGroup" xmlns:wpi="http://schemas.microsoft.com/office/word/2010/wordprocessingInk" xmlns:wne="http://schemas.microsoft.com/office/word/2006/wordml" xmlns:wps="http://schemas.microsoft.com/office/word/2010/wordprocessingShape" mc:Ignorable="w14 w15 w16se w16cid wp14">
+<w:document xmlns:wpc="http://schemas.microsoft.com/office/word/2010/wordprocessingCanvas" xmlns:mc="http://schemas.openxmlformats.org/markup-compatibility/2006" xmlns:o="urn:schemas-microsoft-com:office:office" xmlns:r="http://schemas.openxmlformats.org/officeDocument/2006/relationships" xmlns:m="http://schemas.openxmlformats.org/officeDocument/2006/math" xmlns:v="urn:schemas-microsoft-com:vml" xmlns:wp14="http://schemas.microsoft.com/office/word/2010/wordprocessingDrawing" xmlns:wp="http://schemas.openxmlformats.org/drawingml/2006/wordprocessingDrawing" xmlns:w10="urn:schemas-microsoft-com:office:word" xmlns:w="http://schemas.openxmlformats.org/wordprocessingml/2006/main" xmlns:w14="http://schemas.microsoft.com/office/word/2010/wordml" xmlns:w15="http://schemas.microsoft.com/office/word/2012/wordml" xmlns:wpg="http://schemas.microsoft.com/office/word/2010/wordprocessingGroup" xmlns:wpi="http://schemas.microsoft.com/office/word/2010/wordprocessingInk" xmlns:wne="http://schemas.microsoft.com/office/word/2006/wordml" xmlns:wps="http://schemas.microsoft.com/office/word/2010/wordprocessingShape" mc:Ignorable="w14 w15 wp14">
   <w:body>
     <w:sdt>
       <w:sdtPr>
@@ -302,7 +302,7 @@
           <w:r>
             <w:rPr>
               <w:noProof/>
-              <w:lang w:eastAsia="es-AR"/>
+              <w:lang w:val="es-ES" w:eastAsia="es-ES"/>
             </w:rPr>
             <w:drawing>
               <wp:anchor distT="0" distB="0" distL="114300" distR="114300" simplePos="0" relativeHeight="251658240" behindDoc="0" locked="0" layoutInCell="1" allowOverlap="1">
@@ -367,7 +367,7 @@
           <w:r>
             <w:rPr>
               <w:noProof/>
-              <w:lang w:eastAsia="es-AR"/>
+              <w:lang w:val="es-ES" w:eastAsia="es-ES"/>
             </w:rPr>
             <w:drawing>
               <wp:anchor distT="0" distB="0" distL="114300" distR="114300" simplePos="0" relativeHeight="251655168" behindDoc="0" locked="0" layoutInCell="1" allowOverlap="1">
@@ -501,7 +501,7 @@
       <w:r>
         <w:rPr>
           <w:noProof/>
-          <w:lang w:val="es-AR" w:eastAsia="es-AR"/>
+          <w:lang w:eastAsia="es-ES"/>
         </w:rPr>
         <w:drawing>
           <wp:anchor distT="0" distB="0" distL="114300" distR="114300" simplePos="0" relativeHeight="251682816" behindDoc="0" locked="0" layoutInCell="1" allowOverlap="1">
@@ -592,7 +592,7 @@
       <w:sdtContent>
         <w:p>
           <w:pPr>
-            <w:pStyle w:val="TtuloTDC"/>
+            <w:pStyle w:val="TtulodeTDC"/>
             <w:tabs>
               <w:tab w:val="left" w:pos="5954"/>
             </w:tabs>
@@ -623,13 +623,131 @@
           <w:r>
             <w:fldChar w:fldCharType="separate"/>
           </w:r>
-          <w:hyperlink w:anchor="_Toc257627928" w:history="1">
+          <w:bookmarkStart w:id="0" w:name="_GoBack"/>
+          <w:bookmarkEnd w:id="0"/>
+          <w:r>
+            <w:rPr>
+              <w:rStyle w:val="Hipervnculo"/>
+              <w:noProof/>
+            </w:rPr>
+            <w:fldChar w:fldCharType="begin"/>
+          </w:r>
+          <w:r>
+            <w:rPr>
+              <w:rStyle w:val="Hipervnculo"/>
+              <w:noProof/>
+            </w:rPr>
+            <w:instrText xml:space="preserve"> </w:instrText>
+          </w:r>
+          <w:r>
+            <w:rPr>
+              <w:noProof/>
+            </w:rPr>
+            <w:instrText>HYPERLINK \l "_Toc16663689"</w:instrText>
+          </w:r>
+          <w:r>
+            <w:rPr>
+              <w:rStyle w:val="Hipervnculo"/>
+              <w:noProof/>
+            </w:rPr>
+            <w:instrText xml:space="preserve"> </w:instrText>
+          </w:r>
+          <w:r>
+            <w:rPr>
+              <w:rStyle w:val="Hipervnculo"/>
+              <w:noProof/>
+            </w:rPr>
+          </w:r>
+          <w:r>
+            <w:rPr>
+              <w:rStyle w:val="Hipervnculo"/>
+              <w:noProof/>
+            </w:rPr>
+            <w:fldChar w:fldCharType="separate"/>
+          </w:r>
+          <w:r>
+            <w:rPr>
+              <w:rStyle w:val="Hipervnculo"/>
+              <w:noProof/>
+            </w:rPr>
+            <w:t>Introducción</w:t>
+          </w:r>
+          <w:r>
+            <w:rPr>
+              <w:noProof/>
+              <w:webHidden/>
+            </w:rPr>
+            <w:tab/>
+          </w:r>
+          <w:r>
+            <w:rPr>
+              <w:noProof/>
+              <w:webHidden/>
+            </w:rPr>
+            <w:fldChar w:fldCharType="begin"/>
+          </w:r>
+          <w:r>
+            <w:rPr>
+              <w:noProof/>
+              <w:webHidden/>
+            </w:rPr>
+            <w:instrText xml:space="preserve"> PAGEREF _Toc16663689 \h </w:instrText>
+          </w:r>
+          <w:r>
+            <w:rPr>
+              <w:noProof/>
+              <w:webHidden/>
+            </w:rPr>
+          </w:r>
+          <w:r>
+            <w:rPr>
+              <w:noProof/>
+              <w:webHidden/>
+            </w:rPr>
+            <w:fldChar w:fldCharType="separate"/>
+          </w:r>
+          <w:r>
+            <w:rPr>
+              <w:noProof/>
+              <w:webHidden/>
+            </w:rPr>
+            <w:t>4</w:t>
+          </w:r>
+          <w:r>
+            <w:rPr>
+              <w:noProof/>
+              <w:webHidden/>
+            </w:rPr>
+            <w:fldChar w:fldCharType="end"/>
+          </w:r>
+          <w:r>
+            <w:rPr>
+              <w:rStyle w:val="Hipervnculo"/>
+              <w:noProof/>
+            </w:rPr>
+            <w:fldChar w:fldCharType="end"/>
+          </w:r>
+        </w:p>
+        <w:p>
+          <w:pPr>
+            <w:pStyle w:val="TDC2"/>
+            <w:rPr>
+              <w:rFonts w:eastAsiaTheme="minorEastAsia"/>
+              <w:i w:val="0"/>
+              <w:iCs w:val="0"/>
+              <w:noProof/>
+              <w:sz w:val="22"/>
+              <w:szCs w:val="22"/>
+              <w:lang w:eastAsia="es-ES"/>
+            </w:rPr>
+          </w:pPr>
+          <w:hyperlink w:anchor="_Toc16663690" w:history="1">
             <w:r>
               <w:rPr>
                 <w:rStyle w:val="Hipervnculo"/>
                 <w:noProof/>
               </w:rPr>
-              <w:t>Introducción</w:t>
+              <w:t>Propósito</w:t>
             </w:r>
             <w:r>
               <w:rPr>
@@ -650,7 +768,7 @@
                 <w:noProof/>
                 <w:webHidden/>
               </w:rPr>
-              <w:instrText xml:space="preserve"> PAGEREF _Toc257627928 \h </w:instrText>
+              <w:instrText xml:space="preserve"> PAGEREF _Toc16663690 \h </w:instrText>
             </w:r>
             <w:r>
               <w:rPr>
@@ -670,7 +788,7 @@
                 <w:noProof/>
                 <w:webHidden/>
               </w:rPr>
-              <w:t>3</w:t>
+              <w:t>4</w:t>
             </w:r>
             <w:r>
               <w:rPr>
@@ -694,13 +812,13 @@
               <w:lang w:eastAsia="es-ES"/>
             </w:rPr>
           </w:pPr>
-          <w:hyperlink w:anchor="_Toc257627929" w:history="1">
+          <w:hyperlink w:anchor="_Toc16663691" w:history="1">
             <w:r>
               <w:rPr>
                 <w:rStyle w:val="Hipervnculo"/>
                 <w:noProof/>
               </w:rPr>
-              <w:t>Propósito</w:t>
+              <w:t>Referencias</w:t>
             </w:r>
             <w:r>
               <w:rPr>
@@ -721,7 +839,7 @@
                 <w:noProof/>
                 <w:webHidden/>
               </w:rPr>
-              <w:instrText xml:space="preserve"> PAGEREF _Toc257627929 \h </w:instrText>
+              <w:instrText xml:space="preserve"> PAGEREF _Toc16663691 \h </w:instrText>
             </w:r>
             <w:r>
               <w:rPr>
@@ -741,7 +859,78 @@
                 <w:noProof/>
                 <w:webHidden/>
               </w:rPr>
-              <w:t>3</w:t>
+              <w:t>4</w:t>
+            </w:r>
+            <w:r>
+              <w:rPr>
+                <w:noProof/>
+                <w:webHidden/>
+              </w:rPr>
+              <w:fldChar w:fldCharType="end"/>
+            </w:r>
+          </w:hyperlink>
+        </w:p>
+        <w:p>
+          <w:pPr>
+            <w:pStyle w:val="TDC1"/>
+            <w:rPr>
+              <w:rFonts w:eastAsiaTheme="minorEastAsia"/>
+              <w:b w:val="0"/>
+              <w:bCs w:val="0"/>
+              <w:noProof/>
+              <w:sz w:val="22"/>
+              <w:szCs w:val="22"/>
+              <w:lang w:eastAsia="es-ES"/>
+            </w:rPr>
+          </w:pPr>
+          <w:hyperlink w:anchor="_Toc16663692" w:history="1">
+            <w:r>
+              <w:rPr>
+                <w:rStyle w:val="Hipervnculo"/>
+                <w:noProof/>
+              </w:rPr>
+              <w:t>Objetivos</w:t>
+            </w:r>
+            <w:r>
+              <w:rPr>
+                <w:noProof/>
+                <w:webHidden/>
+              </w:rPr>
+              <w:tab/>
+            </w:r>
+            <w:r>
+              <w:rPr>
+                <w:noProof/>
+                <w:webHidden/>
+              </w:rPr>
+              <w:fldChar w:fldCharType="begin"/>
+            </w:r>
+            <w:r>
+              <w:rPr>
+                <w:noProof/>
+                <w:webHidden/>
+              </w:rPr>
+              <w:instrText xml:space="preserve"> PAGEREF _Toc16663692 \h </w:instrText>
+            </w:r>
+            <w:r>
+              <w:rPr>
+                <w:noProof/>
+                <w:webHidden/>
+              </w:rPr>
+            </w:r>
+            <w:r>
+              <w:rPr>
+                <w:noProof/>
+                <w:webHidden/>
+              </w:rPr>
+              <w:fldChar w:fldCharType="separate"/>
+            </w:r>
+            <w:r>
+              <w:rPr>
+                <w:noProof/>
+                <w:webHidden/>
+              </w:rPr>
+              <w:t>4</w:t>
             </w:r>
             <w:r>
               <w:rPr>
@@ -765,13 +954,13 @@
               <w:lang w:eastAsia="es-ES"/>
             </w:rPr>
           </w:pPr>
-          <w:hyperlink w:anchor="_Toc257627930" w:history="1">
+          <w:hyperlink w:anchor="_Toc16663693" w:history="1">
             <w:r>
               <w:rPr>
                 <w:rStyle w:val="Hipervnculo"/>
                 <w:noProof/>
               </w:rPr>
-              <w:t>Referencias</w:t>
+              <w:t>Criterios de Evaluación</w:t>
             </w:r>
             <w:r>
               <w:rPr>
@@ -792,7 +981,7 @@
                 <w:noProof/>
                 <w:webHidden/>
               </w:rPr>
-              <w:instrText xml:space="preserve"> PAGEREF _Toc257627930 \h </w:instrText>
+              <w:instrText xml:space="preserve"> PAGEREF _Toc16663693 \h </w:instrText>
             </w:r>
             <w:r>
               <w:rPr>
@@ -812,7 +1001,7 @@
                 <w:noProof/>
                 <w:webHidden/>
               </w:rPr>
-              <w:t>3</w:t>
+              <w:t>4</w:t>
             </w:r>
             <w:r>
               <w:rPr>
@@ -836,13 +1025,13 @@
               <w:lang w:eastAsia="es-ES"/>
             </w:rPr>
           </w:pPr>
-          <w:hyperlink w:anchor="_Toc257627931" w:history="1">
+          <w:hyperlink w:anchor="_Toc16663694" w:history="1">
             <w:r>
               <w:rPr>
                 <w:rStyle w:val="Hipervnculo"/>
                 <w:noProof/>
               </w:rPr>
-              <w:t>Objetivos</w:t>
+              <w:t>Planificación</w:t>
             </w:r>
             <w:r>
               <w:rPr>
@@ -863,7 +1052,7 @@
                 <w:noProof/>
                 <w:webHidden/>
               </w:rPr>
-              <w:instrText xml:space="preserve"> PAGEREF _Toc257627931 \h </w:instrText>
+              <w:instrText xml:space="preserve"> PAGEREF _Toc16663694 \h </w:instrText>
             </w:r>
             <w:r>
               <w:rPr>
@@ -883,149 +1072,7 @@
                 <w:noProof/>
                 <w:webHidden/>
               </w:rPr>
-              <w:t>3</w:t>
-            </w:r>
-            <w:r>
-              <w:rPr>
-                <w:noProof/>
-                <w:webHidden/>
-              </w:rPr>
-              <w:fldChar w:fldCharType="end"/>
-            </w:r>
-          </w:hyperlink>
-        </w:p>
-        <w:p>
-          <w:pPr>
-            <w:pStyle w:val="TDC2"/>
-            <w:rPr>
-              <w:rFonts w:eastAsiaTheme="minorEastAsia"/>
-              <w:i w:val="0"/>
-              <w:iCs w:val="0"/>
-              <w:noProof/>
-              <w:sz w:val="22"/>
-              <w:szCs w:val="22"/>
-              <w:lang w:eastAsia="es-ES"/>
-            </w:rPr>
-          </w:pPr>
-          <w:hyperlink w:anchor="_Toc257627932" w:history="1">
-            <w:r>
-              <w:rPr>
-                <w:rStyle w:val="Hipervnculo"/>
-                <w:noProof/>
-              </w:rPr>
-              <w:t>Criterios de Evaluación</w:t>
-            </w:r>
-            <w:r>
-              <w:rPr>
-                <w:noProof/>
-                <w:webHidden/>
-              </w:rPr>
-              <w:tab/>
-            </w:r>
-            <w:r>
-              <w:rPr>
-                <w:noProof/>
-                <w:webHidden/>
-              </w:rPr>
-              <w:fldChar w:fldCharType="begin"/>
-            </w:r>
-            <w:r>
-              <w:rPr>
-                <w:noProof/>
-                <w:webHidden/>
-              </w:rPr>
-              <w:instrText xml:space="preserve"> PAGEREF _Toc257627932 \h </w:instrText>
-            </w:r>
-            <w:r>
-              <w:rPr>
-                <w:noProof/>
-                <w:webHidden/>
-              </w:rPr>
-            </w:r>
-            <w:r>
-              <w:rPr>
-                <w:noProof/>
-                <w:webHidden/>
-              </w:rPr>
-              <w:fldChar w:fldCharType="separate"/>
-            </w:r>
-            <w:r>
-              <w:rPr>
-                <w:noProof/>
-                <w:webHidden/>
-              </w:rPr>
-              <w:t>3</w:t>
-            </w:r>
-            <w:r>
-              <w:rPr>
-                <w:noProof/>
-                <w:webHidden/>
-              </w:rPr>
-              <w:fldChar w:fldCharType="end"/>
-            </w:r>
-          </w:hyperlink>
-        </w:p>
-        <w:p>
-          <w:pPr>
-            <w:pStyle w:val="TDC2"/>
-            <w:rPr>
-              <w:rFonts w:eastAsiaTheme="minorEastAsia"/>
-              <w:i w:val="0"/>
-              <w:iCs w:val="0"/>
-              <w:noProof/>
-              <w:sz w:val="22"/>
-              <w:szCs w:val="22"/>
-              <w:lang w:eastAsia="es-ES"/>
-            </w:rPr>
-          </w:pPr>
-          <w:hyperlink w:anchor="_Toc257627933" w:history="1">
-            <w:r>
-              <w:rPr>
-                <w:rStyle w:val="Hipervnculo"/>
-                <w:noProof/>
-              </w:rPr>
-              <w:t>Elementos de la Línea Base</w:t>
-            </w:r>
-            <w:r>
-              <w:rPr>
-                <w:noProof/>
-                <w:webHidden/>
-              </w:rPr>
-              <w:tab/>
-            </w:r>
-            <w:r>
-              <w:rPr>
-                <w:noProof/>
-                <w:webHidden/>
-              </w:rPr>
-              <w:fldChar w:fldCharType="begin"/>
-            </w:r>
-            <w:r>
-              <w:rPr>
-                <w:noProof/>
-                <w:webHidden/>
-              </w:rPr>
-              <w:instrText xml:space="preserve"> PAGEREF _Toc257627933 \h </w:instrText>
-            </w:r>
-            <w:r>
-              <w:rPr>
-                <w:noProof/>
-                <w:webHidden/>
-              </w:rPr>
-            </w:r>
-            <w:r>
-              <w:rPr>
-                <w:noProof/>
-                <w:webHidden/>
-              </w:rPr>
-              <w:fldChar w:fldCharType="separate"/>
-            </w:r>
-            <w:r>
-              <w:rPr>
-                <w:noProof/>
-                <w:webHidden/>
-              </w:rPr>
-              <w:t>3</w:t>
+              <w:t>5</w:t>
             </w:r>
             <w:r>
               <w:rPr>
@@ -1049,13 +1096,13 @@
               <w:lang w:eastAsia="es-ES"/>
             </w:rPr>
           </w:pPr>
-          <w:hyperlink w:anchor="_Toc257627934" w:history="1">
+          <w:hyperlink w:anchor="_Toc16663695" w:history="1">
             <w:r>
               <w:rPr>
                 <w:rStyle w:val="Hipervnculo"/>
                 <w:noProof/>
               </w:rPr>
-              <w:t>Planificación</w:t>
+              <w:t>Recursos</w:t>
             </w:r>
             <w:r>
               <w:rPr>
@@ -1076,7 +1123,7 @@
                 <w:noProof/>
                 <w:webHidden/>
               </w:rPr>
-              <w:instrText xml:space="preserve"> PAGEREF _Toc257627934 \h </w:instrText>
+              <w:instrText xml:space="preserve"> PAGEREF _Toc16663695 \h </w:instrText>
             </w:r>
             <w:r>
               <w:rPr>
@@ -1096,7 +1143,7 @@
                 <w:noProof/>
                 <w:webHidden/>
               </w:rPr>
-              <w:t>3</w:t>
+              <w:t>5</w:t>
             </w:r>
             <w:r>
               <w:rPr>
@@ -1120,14 +1167,13 @@
               <w:lang w:eastAsia="es-ES"/>
             </w:rPr>
           </w:pPr>
-          <w:hyperlink w:anchor="_Toc257627935" w:history="1">
+          <w:hyperlink w:anchor="_Toc16663696" w:history="1">
             <w:r>
               <w:rPr>
                 <w:rStyle w:val="Hipervnculo"/>
-                <w:rFonts w:ascii="Cambria" w:eastAsia="DejaVu Sans" w:hAnsi="Cambria" w:cs="Times New Roman"/>
                 <w:noProof/>
               </w:rPr>
-              <w:t>Casos de Uso y Escenarios</w:t>
+              <w:t>Evaluación 16/11</w:t>
             </w:r>
             <w:r>
               <w:rPr>
@@ -1148,7 +1194,7 @@
                 <w:noProof/>
                 <w:webHidden/>
               </w:rPr>
-              <w:instrText xml:space="preserve"> PAGEREF _Toc257627935 \h </w:instrText>
+              <w:instrText xml:space="preserve"> PAGEREF _Toc16663696 \h </w:instrText>
             </w:r>
             <w:r>
               <w:rPr>
@@ -1168,7 +1214,7 @@
                 <w:noProof/>
                 <w:webHidden/>
               </w:rPr>
-              <w:t>3</w:t>
+              <w:t>5</w:t>
             </w:r>
             <w:r>
               <w:rPr>
@@ -1192,13 +1238,13 @@
               <w:lang w:eastAsia="es-ES"/>
             </w:rPr>
           </w:pPr>
-          <w:hyperlink w:anchor="_Toc257627936" w:history="1">
+          <w:hyperlink w:anchor="_Toc16663697" w:history="1">
             <w:r>
               <w:rPr>
                 <w:rStyle w:val="Hipervnculo"/>
                 <w:noProof/>
               </w:rPr>
-              <w:t>Recursos</w:t>
+              <w:t>Conclusión</w:t>
             </w:r>
             <w:r>
               <w:rPr>
@@ -1219,7 +1265,7 @@
                 <w:noProof/>
                 <w:webHidden/>
               </w:rPr>
-              <w:instrText xml:space="preserve"> PAGEREF _Toc257627936 \h </w:instrText>
+              <w:instrText xml:space="preserve"> PAGEREF _Toc16663697 \h </w:instrText>
             </w:r>
             <w:r>
               <w:rPr>
@@ -1239,433 +1285,7 @@
                 <w:noProof/>
                 <w:webHidden/>
               </w:rPr>
-              <w:t>3</w:t>
-            </w:r>
-            <w:r>
-              <w:rPr>
-                <w:noProof/>
-                <w:webHidden/>
-              </w:rPr>
-              <w:fldChar w:fldCharType="end"/>
-            </w:r>
-          </w:hyperlink>
-        </w:p>
-        <w:p>
-          <w:pPr>
-            <w:pStyle w:val="TDC1"/>
-            <w:rPr>
-              <w:rFonts w:eastAsiaTheme="minorEastAsia"/>
-              <w:b w:val="0"/>
-              <w:bCs w:val="0"/>
-              <w:noProof/>
-              <w:sz w:val="22"/>
-              <w:szCs w:val="22"/>
-              <w:lang w:eastAsia="es-ES"/>
-            </w:rPr>
-          </w:pPr>
-          <w:hyperlink w:anchor="_Toc257627937" w:history="1">
-            <w:r>
-              <w:rPr>
-                <w:rStyle w:val="Hipervnculo"/>
-                <w:noProof/>
-              </w:rPr>
-              <w:t>Evaluación [Fecha]</w:t>
-            </w:r>
-            <w:r>
-              <w:rPr>
-                <w:noProof/>
-                <w:webHidden/>
-              </w:rPr>
-              <w:tab/>
-            </w:r>
-            <w:r>
-              <w:rPr>
-                <w:noProof/>
-                <w:webHidden/>
-              </w:rPr>
-              <w:fldChar w:fldCharType="begin"/>
-            </w:r>
-            <w:r>
-              <w:rPr>
-                <w:noProof/>
-                <w:webHidden/>
-              </w:rPr>
-              <w:instrText xml:space="preserve"> PAGEREF _Toc257627937 \h </w:instrText>
-            </w:r>
-            <w:r>
-              <w:rPr>
-                <w:noProof/>
-                <w:webHidden/>
-              </w:rPr>
-            </w:r>
-            <w:r>
-              <w:rPr>
-                <w:noProof/>
-                <w:webHidden/>
-              </w:rPr>
-              <w:fldChar w:fldCharType="separate"/>
-            </w:r>
-            <w:r>
-              <w:rPr>
-                <w:noProof/>
-                <w:webHidden/>
-              </w:rPr>
-              <w:t>3</w:t>
-            </w:r>
-            <w:r>
-              <w:rPr>
-                <w:noProof/>
-                <w:webHidden/>
-              </w:rPr>
-              <w:fldChar w:fldCharType="end"/>
-            </w:r>
-          </w:hyperlink>
-        </w:p>
-        <w:p>
-          <w:pPr>
-            <w:pStyle w:val="TDC2"/>
-            <w:rPr>
-              <w:rFonts w:eastAsiaTheme="minorEastAsia"/>
-              <w:i w:val="0"/>
-              <w:iCs w:val="0"/>
-              <w:noProof/>
-              <w:sz w:val="22"/>
-              <w:szCs w:val="22"/>
-              <w:lang w:eastAsia="es-ES"/>
-            </w:rPr>
-          </w:pPr>
-          <w:hyperlink w:anchor="_Toc257627938" w:history="1">
-            <w:r>
-              <w:rPr>
-                <w:rStyle w:val="Hipervnculo"/>
-                <w:noProof/>
-              </w:rPr>
-              <w:t>Objetivos Alcanzados</w:t>
-            </w:r>
-            <w:r>
-              <w:rPr>
-                <w:noProof/>
-                <w:webHidden/>
-              </w:rPr>
-              <w:tab/>
-            </w:r>
-            <w:r>
-              <w:rPr>
-                <w:noProof/>
-                <w:webHidden/>
-              </w:rPr>
-              <w:fldChar w:fldCharType="begin"/>
-            </w:r>
-            <w:r>
-              <w:rPr>
-                <w:noProof/>
-                <w:webHidden/>
-              </w:rPr>
-              <w:instrText xml:space="preserve"> PAGEREF _Toc257627938 \h </w:instrText>
-            </w:r>
-            <w:r>
-              <w:rPr>
-                <w:noProof/>
-                <w:webHidden/>
-              </w:rPr>
-            </w:r>
-            <w:r>
-              <w:rPr>
-                <w:noProof/>
-                <w:webHidden/>
-              </w:rPr>
-              <w:fldChar w:fldCharType="separate"/>
-            </w:r>
-            <w:r>
-              <w:rPr>
-                <w:noProof/>
-                <w:webHidden/>
-              </w:rPr>
-              <w:t>3</w:t>
-            </w:r>
-            <w:r>
-              <w:rPr>
-                <w:noProof/>
-                <w:webHidden/>
-              </w:rPr>
-              <w:fldChar w:fldCharType="end"/>
-            </w:r>
-          </w:hyperlink>
-        </w:p>
-        <w:p>
-          <w:pPr>
-            <w:pStyle w:val="TDC2"/>
-            <w:rPr>
-              <w:rFonts w:eastAsiaTheme="minorEastAsia"/>
-              <w:i w:val="0"/>
-              <w:iCs w:val="0"/>
-              <w:noProof/>
-              <w:sz w:val="22"/>
-              <w:szCs w:val="22"/>
-              <w:lang w:eastAsia="es-ES"/>
-            </w:rPr>
-          </w:pPr>
-          <w:hyperlink w:anchor="_Toc257627939" w:history="1">
-            <w:r>
-              <w:rPr>
-                <w:rStyle w:val="Hipervnculo"/>
-                <w:noProof/>
-              </w:rPr>
-              <w:t>Objetivos No Alcanzados</w:t>
-            </w:r>
-            <w:r>
-              <w:rPr>
-                <w:noProof/>
-                <w:webHidden/>
-              </w:rPr>
-              <w:tab/>
-            </w:r>
-            <w:r>
-              <w:rPr>
-                <w:noProof/>
-                <w:webHidden/>
-              </w:rPr>
-              <w:fldChar w:fldCharType="begin"/>
-            </w:r>
-            <w:r>
-              <w:rPr>
-                <w:noProof/>
-                <w:webHidden/>
-              </w:rPr>
-              <w:instrText xml:space="preserve"> PAGEREF _Toc257627939 \h </w:instrText>
-            </w:r>
-            <w:r>
-              <w:rPr>
-                <w:noProof/>
-                <w:webHidden/>
-              </w:rPr>
-            </w:r>
-            <w:r>
-              <w:rPr>
-                <w:noProof/>
-                <w:webHidden/>
-              </w:rPr>
-              <w:fldChar w:fldCharType="separate"/>
-            </w:r>
-            <w:r>
-              <w:rPr>
-                <w:noProof/>
-                <w:webHidden/>
-              </w:rPr>
-              <w:t>3</w:t>
-            </w:r>
-            <w:r>
-              <w:rPr>
-                <w:noProof/>
-                <w:webHidden/>
-              </w:rPr>
-              <w:fldChar w:fldCharType="end"/>
-            </w:r>
-          </w:hyperlink>
-        </w:p>
-        <w:p>
-          <w:pPr>
-            <w:pStyle w:val="TDC2"/>
-            <w:rPr>
-              <w:rFonts w:eastAsiaTheme="minorEastAsia"/>
-              <w:i w:val="0"/>
-              <w:iCs w:val="0"/>
-              <w:noProof/>
-              <w:sz w:val="22"/>
-              <w:szCs w:val="22"/>
-              <w:lang w:eastAsia="es-ES"/>
-            </w:rPr>
-          </w:pPr>
-          <w:hyperlink w:anchor="_Toc257627940" w:history="1">
-            <w:r>
-              <w:rPr>
-                <w:rStyle w:val="Hipervnculo"/>
-                <w:noProof/>
-              </w:rPr>
-              <w:t>Elementos incluidos en la Línea Base</w:t>
-            </w:r>
-            <w:r>
-              <w:rPr>
-                <w:noProof/>
-                <w:webHidden/>
-              </w:rPr>
-              <w:tab/>
-            </w:r>
-            <w:r>
-              <w:rPr>
-                <w:noProof/>
-                <w:webHidden/>
-              </w:rPr>
-              <w:fldChar w:fldCharType="begin"/>
-            </w:r>
-            <w:r>
-              <w:rPr>
-                <w:noProof/>
-                <w:webHidden/>
-              </w:rPr>
-              <w:instrText xml:space="preserve"> PAGEREF _Toc257627940 \h </w:instrText>
-            </w:r>
-            <w:r>
-              <w:rPr>
-                <w:noProof/>
-                <w:webHidden/>
-              </w:rPr>
-            </w:r>
-            <w:r>
-              <w:rPr>
-                <w:noProof/>
-                <w:webHidden/>
-              </w:rPr>
-              <w:fldChar w:fldCharType="separate"/>
-            </w:r>
-            <w:r>
-              <w:rPr>
-                <w:noProof/>
-                <w:webHidden/>
-              </w:rPr>
-              <w:t>3</w:t>
-            </w:r>
-            <w:r>
-              <w:rPr>
-                <w:noProof/>
-                <w:webHidden/>
-              </w:rPr>
-              <w:fldChar w:fldCharType="end"/>
-            </w:r>
-          </w:hyperlink>
-        </w:p>
-        <w:p>
-          <w:pPr>
-            <w:pStyle w:val="TDC1"/>
-            <w:rPr>
-              <w:rFonts w:eastAsiaTheme="minorEastAsia"/>
-              <w:b w:val="0"/>
-              <w:bCs w:val="0"/>
-              <w:noProof/>
-              <w:sz w:val="22"/>
-              <w:szCs w:val="22"/>
-              <w:lang w:eastAsia="es-ES"/>
-            </w:rPr>
-          </w:pPr>
-          <w:hyperlink w:anchor="_Toc257627941" w:history="1">
-            <w:r>
-              <w:rPr>
-                <w:rStyle w:val="Hipervnculo"/>
-                <w:noProof/>
-              </w:rPr>
-              <w:t>Conclusión</w:t>
-            </w:r>
-            <w:r>
-              <w:rPr>
-                <w:noProof/>
-                <w:webHidden/>
-              </w:rPr>
-              <w:tab/>
-            </w:r>
-            <w:r>
-              <w:rPr>
-                <w:noProof/>
-                <w:webHidden/>
-              </w:rPr>
-              <w:fldChar w:fldCharType="begin"/>
-            </w:r>
-            <w:r>
-              <w:rPr>
-                <w:noProof/>
-                <w:webHidden/>
-              </w:rPr>
-              <w:instrText xml:space="preserve"> PAGEREF _Toc257627941 \h </w:instrText>
-            </w:r>
-            <w:r>
-              <w:rPr>
-                <w:noProof/>
-                <w:webHidden/>
-              </w:rPr>
-            </w:r>
-            <w:r>
-              <w:rPr>
-                <w:noProof/>
-                <w:webHidden/>
-              </w:rPr>
-              <w:fldChar w:fldCharType="separate"/>
-            </w:r>
-            <w:r>
-              <w:rPr>
-                <w:noProof/>
-                <w:webHidden/>
-              </w:rPr>
-              <w:t>3</w:t>
-            </w:r>
-            <w:r>
-              <w:rPr>
-                <w:noProof/>
-                <w:webHidden/>
-              </w:rPr>
-              <w:fldChar w:fldCharType="end"/>
-            </w:r>
-          </w:hyperlink>
-        </w:p>
-        <w:p>
-          <w:pPr>
-            <w:pStyle w:val="TDC2"/>
-            <w:rPr>
-              <w:rFonts w:eastAsiaTheme="minorEastAsia"/>
-              <w:i w:val="0"/>
-              <w:iCs w:val="0"/>
-              <w:noProof/>
-              <w:sz w:val="22"/>
-              <w:szCs w:val="22"/>
-              <w:lang w:eastAsia="es-ES"/>
-            </w:rPr>
-          </w:pPr>
-          <w:hyperlink w:anchor="_Toc257627942" w:history="1">
-            <w:r>
-              <w:rPr>
-                <w:rStyle w:val="Hipervnculo"/>
-                <w:noProof/>
-              </w:rPr>
-              <w:t>Estado del repositorio</w:t>
-            </w:r>
-            <w:r>
-              <w:rPr>
-                <w:noProof/>
-                <w:webHidden/>
-              </w:rPr>
-              <w:tab/>
-            </w:r>
-            <w:r>
-              <w:rPr>
-                <w:noProof/>
-                <w:webHidden/>
-              </w:rPr>
-              <w:fldChar w:fldCharType="begin"/>
-            </w:r>
-            <w:r>
-              <w:rPr>
-                <w:noProof/>
-                <w:webHidden/>
-              </w:rPr>
-              <w:instrText xml:space="preserve"> PAGEREF _Toc257627942 \h </w:instrText>
-            </w:r>
-            <w:r>
-              <w:rPr>
-                <w:noProof/>
-                <w:webHidden/>
-              </w:rPr>
-            </w:r>
-            <w:r>
-              <w:rPr>
-                <w:noProof/>
-                <w:webHidden/>
-              </w:rPr>
-              <w:fldChar w:fldCharType="separate"/>
-            </w:r>
-            <w:r>
-              <w:rPr>
-                <w:noProof/>
-                <w:webHidden/>
-              </w:rPr>
-              <w:t>3</w:t>
+              <w:t>5</w:t>
             </w:r>
             <w:r>
               <w:rPr>
@@ -1725,68 +1345,78 @@
       <w:pPr>
         <w:pStyle w:val="PSI-Ttulo1"/>
       </w:pPr>
-      <w:bookmarkStart w:id="0" w:name="_Toc524289893"/>
+      <w:bookmarkStart w:id="1" w:name="_Toc524289893"/>
+      <w:bookmarkStart w:id="2" w:name="_Toc16663689"/>
       <w:r>
         <w:t>Introducción</w:t>
       </w:r>
-      <w:bookmarkEnd w:id="0"/>
-    </w:p>
-    <w:p>
-      <w:pPr>
-        <w:pStyle w:val="PSI-Ttulo2"/>
-      </w:pPr>
-      <w:bookmarkStart w:id="1" w:name="_Toc524289894"/>
-      <w:r>
-        <w:t>Propósito</w:t>
-      </w:r>
       <w:bookmarkEnd w:id="1"/>
-    </w:p>
-    <w:p>
-      <w:pPr>
-        <w:pStyle w:val="PSI-Normal"/>
-        <w:ind w:left="0" w:firstLine="0"/>
-      </w:pPr>
-      <w:r>
-        <w:t>Este documento tiene como objetivo detallar las actividades que serán llevadas a cabo durante la iteración, como así también establecer los criterios fundamentales de evaluación que se deberían tener en consideración al momento de finalizar esta etapa.</w:t>
-      </w:r>
-    </w:p>
-    <w:p>
-      <w:pPr>
-        <w:pStyle w:val="PSI-Ttulo2"/>
-      </w:pPr>
-      <w:bookmarkStart w:id="2" w:name="_Toc524289895"/>
-      <w:r>
-        <w:t>Referencias</w:t>
-      </w:r>
       <w:bookmarkEnd w:id="2"/>
     </w:p>
     <w:p>
       <w:pPr>
-        <w:pStyle w:val="PSI-Normal"/>
-      </w:pPr>
-      <w:r>
-        <w:t>Los documentos de referencia, son los que se nombran en la sección siguiente.</w:t>
-      </w:r>
+        <w:pStyle w:val="PSI-Ttulo2"/>
+      </w:pPr>
+      <w:bookmarkStart w:id="3" w:name="_Toc524289894"/>
+      <w:bookmarkStart w:id="4" w:name="_Toc16663690"/>
+      <w:r>
+        <w:t>Propósito</w:t>
+      </w:r>
+      <w:bookmarkEnd w:id="3"/>
+      <w:bookmarkEnd w:id="4"/>
     </w:p>
     <w:p>
       <w:pPr>
-        <w:pStyle w:val="PSI-Ttulo1"/>
-      </w:pPr>
-      <w:bookmarkStart w:id="3" w:name="_Toc524289896"/>
-      <w:r>
-        <w:t>Objetivos</w:t>
-      </w:r>
-      <w:bookmarkEnd w:id="3"/>
+        <w:pStyle w:val="PSI-Normal"/>
+        <w:ind w:left="0" w:firstLine="0"/>
+      </w:pPr>
+      <w:r>
+        <w:t>Este documento tiene como objetivo detallar las actividades que serán llevadas a cabo durante la iteración, como así también establecer los criterios fundamentales de evaluación que se deberían tener en consideración al momento de finalizar esta etapa.</w:t>
+      </w:r>
     </w:p>
     <w:p>
       <w:pPr>
         <w:pStyle w:val="PSI-Ttulo2"/>
       </w:pPr>
-      <w:bookmarkStart w:id="4" w:name="_Toc524289897"/>
+      <w:bookmarkStart w:id="5" w:name="_Toc524289895"/>
+      <w:bookmarkStart w:id="6" w:name="_Toc16663691"/>
+      <w:r>
+        <w:t>Referencias</w:t>
+      </w:r>
+      <w:bookmarkEnd w:id="5"/>
+      <w:bookmarkEnd w:id="6"/>
+    </w:p>
+    <w:p>
+      <w:pPr>
+        <w:pStyle w:val="PSI-Normal"/>
+      </w:pPr>
+      <w:r>
+        <w:t>Los documentos de referencia, son los que se nombran en la sección siguiente.</w:t>
+      </w:r>
+    </w:p>
+    <w:p>
+      <w:pPr>
+        <w:pStyle w:val="PSI-Ttulo1"/>
+      </w:pPr>
+      <w:bookmarkStart w:id="7" w:name="_Toc524289896"/>
+      <w:bookmarkStart w:id="8" w:name="_Toc16663692"/>
+      <w:r>
+        <w:t>Objetivos</w:t>
+      </w:r>
+      <w:bookmarkEnd w:id="7"/>
+      <w:bookmarkEnd w:id="8"/>
+    </w:p>
+    <w:p>
+      <w:pPr>
+        <w:pStyle w:val="PSI-Ttulo2"/>
+      </w:pPr>
+      <w:bookmarkStart w:id="9" w:name="_Toc524289897"/>
+      <w:bookmarkStart w:id="10" w:name="_Toc16663693"/>
       <w:r>
         <w:t>Criterios de Evaluación</w:t>
       </w:r>
-      <w:bookmarkEnd w:id="4"/>
+      <w:bookmarkEnd w:id="9"/>
+      <w:bookmarkEnd w:id="10"/>
     </w:p>
     <w:p>
       <w:pPr>
@@ -1892,15 +1522,7 @@
         <w:t xml:space="preserve"> </w:t>
       </w:r>
       <w:r>
-        <w:t xml:space="preserve">una aplicación móvil con </w:t>
-      </w:r>
-      <w:proofErr w:type="spellStart"/>
-      <w:r>
-        <w:t>Ionic</w:t>
-      </w:r>
-      <w:proofErr w:type="spellEnd"/>
-      <w:r>
-        <w:t xml:space="preserve"> implementando un Caso de Uso.</w:t>
+        <w:t>una aplicación móvil con Ionic implementando un Caso de Uso.</w:t>
       </w:r>
     </w:p>
     <w:p>
@@ -1928,12 +1550,14 @@
       <w:pPr>
         <w:pStyle w:val="PSI-Ttulo1"/>
       </w:pPr>
-      <w:bookmarkStart w:id="5" w:name="_Toc524289898"/>
+      <w:bookmarkStart w:id="11" w:name="_Toc524289898"/>
+      <w:bookmarkStart w:id="12" w:name="_Toc16663694"/>
       <w:r>
         <w:lastRenderedPageBreak/>
         <w:t>Planificación</w:t>
       </w:r>
-      <w:bookmarkEnd w:id="5"/>
+      <w:bookmarkEnd w:id="11"/>
+      <w:bookmarkEnd w:id="12"/>
     </w:p>
     <w:p>
       <w:pPr>
@@ -3413,11 +3037,11 @@
       <w:pPr>
         <w:pStyle w:val="PSI-Ttulo1"/>
       </w:pPr>
-      <w:bookmarkStart w:id="6" w:name="_Toc257627936"/>
+      <w:bookmarkStart w:id="13" w:name="_Toc16663695"/>
       <w:r>
         <w:t>Recursos</w:t>
       </w:r>
-      <w:bookmarkEnd w:id="6"/>
+      <w:bookmarkEnd w:id="13"/>
     </w:p>
     <w:p>
       <w:pPr>
@@ -3460,7 +3084,7 @@
       <w:pPr>
         <w:pStyle w:val="PSI-Ttulo1"/>
       </w:pPr>
-      <w:bookmarkStart w:id="7" w:name="_Toc257627937"/>
+      <w:bookmarkStart w:id="14" w:name="_Toc16663696"/>
       <w:r>
         <w:t>Evaluación</w:t>
       </w:r>
@@ -3473,20 +3097,20 @@
       <w:r>
         <w:t>/</w:t>
       </w:r>
-      <w:bookmarkEnd w:id="7"/>
       <w:r>
         <w:t>11</w:t>
       </w:r>
+      <w:bookmarkEnd w:id="14"/>
     </w:p>
     <w:p>
       <w:pPr>
         <w:pStyle w:val="PSI-Ttulo1"/>
       </w:pPr>
-      <w:bookmarkStart w:id="8" w:name="_Toc257627941"/>
+      <w:bookmarkStart w:id="15" w:name="_Toc16663697"/>
       <w:r>
         <w:t>Conclusión</w:t>
       </w:r>
-      <w:bookmarkEnd w:id="8"/>
+      <w:bookmarkEnd w:id="15"/>
     </w:p>
     <w:p>
       <w:pPr>
@@ -3607,8 +3231,6 @@
       <w:r>
         <w:t>.</w:t>
       </w:r>
-      <w:bookmarkStart w:id="9" w:name="_GoBack"/>
-      <w:bookmarkEnd w:id="9"/>
     </w:p>
     <w:p>
       <w:pPr>
@@ -3633,7 +3255,7 @@
 </file>
 
 <file path=word/endnotes.xml><?xml version="1.0" encoding="utf-8"?>
-<w:endnotes xmlns:wpc="http://schemas.microsoft.com/office/word/2010/wordprocessingCanvas" xmlns:cx="http://schemas.microsoft.com/office/drawing/2014/chartex" xmlns:cx1="http://schemas.microsoft.com/office/drawing/2015/9/8/chartex" xmlns:cx2="http://schemas.microsoft.com/office/drawing/2015/10/21/chartex" xmlns:cx3="http://schemas.microsoft.com/office/drawing/2016/5/9/chartex" xmlns:cx4="http://schemas.microsoft.com/office/drawing/2016/5/10/chartex" xmlns:cx5="http://schemas.microsoft.com/office/drawing/2016/5/11/chartex" xmlns:cx6="http://schemas.microsoft.com/office/drawing/2016/5/12/chartex" xmlns:cx7="http://schemas.microsoft.com/office/drawing/2016/5/13/chartex" xmlns:cx8="http://schemas.microsoft.com/office/drawing/2016/5/14/chartex" xmlns:mc="http://schemas.openxmlformats.org/markup-compatibility/2006" xmlns:aink="http://schemas.microsoft.com/office/drawing/2016/ink" xmlns:am3d="http://schemas.microsoft.com/office/drawing/2017/model3d" xmlns:o="urn:schemas-microsoft-com:office:office" xmlns:r="http://schemas.openxmlformats.org/officeDocument/2006/relationships" xmlns:m="http://schemas.openxmlformats.org/officeDocument/2006/math" xmlns:v="urn:schemas-microsoft-com:vml" xmlns:wp14="http://schemas.microsoft.com/office/word/2010/wordprocessingDrawing" xmlns:wp="http://schemas.openxmlformats.org/drawingml/2006/wordprocessingDrawing" xmlns:w10="urn:schemas-microsoft-com:office:word" xmlns:w="http://schemas.openxmlformats.org/wordprocessingml/2006/main" xmlns:w14="http://schemas.microsoft.com/office/word/2010/wordml" xmlns:w15="http://schemas.microsoft.com/office/word/2012/wordml" xmlns:w16cid="http://schemas.microsoft.com/office/word/2016/wordml/cid" xmlns:w16se="http://schemas.microsoft.com/office/word/2015/wordml/symex" xmlns:wpg="http://schemas.microsoft.com/office/word/2010/wordprocessingGroup" xmlns:wpi="http://schemas.microsoft.com/office/word/2010/wordprocessingInk" xmlns:wne="http://schemas.microsoft.com/office/word/2006/wordml" xmlns:wps="http://schemas.microsoft.com/office/word/2010/wordprocessingShape" mc:Ignorable="w14 w15 w16se w16cid wp14">
+<w:endnotes xmlns:wpc="http://schemas.microsoft.com/office/word/2010/wordprocessingCanvas" xmlns:mc="http://schemas.openxmlformats.org/markup-compatibility/2006" xmlns:o="urn:schemas-microsoft-com:office:office" xmlns:r="http://schemas.openxmlformats.org/officeDocument/2006/relationships" xmlns:m="http://schemas.openxmlformats.org/officeDocument/2006/math" xmlns:v="urn:schemas-microsoft-com:vml" xmlns:wp14="http://schemas.microsoft.com/office/word/2010/wordprocessingDrawing" xmlns:wp="http://schemas.openxmlformats.org/drawingml/2006/wordprocessingDrawing" xmlns:w10="urn:schemas-microsoft-com:office:word" xmlns:w="http://schemas.openxmlformats.org/wordprocessingml/2006/main" xmlns:w14="http://schemas.microsoft.com/office/word/2010/wordml" xmlns:w15="http://schemas.microsoft.com/office/word/2012/wordml" xmlns:wpg="http://schemas.microsoft.com/office/word/2010/wordprocessingGroup" xmlns:wpi="http://schemas.microsoft.com/office/word/2010/wordprocessingInk" xmlns:wne="http://schemas.microsoft.com/office/word/2006/wordml" xmlns:wps="http://schemas.microsoft.com/office/word/2010/wordprocessingShape" mc:Ignorable="w14 w15 wp14">
   <w:endnote w:type="separator" w:id="-1">
     <w:p>
       <w:pPr>
@@ -3660,7 +3282,7 @@
 </file>
 
 <file path=word/footer1.xml><?xml version="1.0" encoding="utf-8"?>
-<w:ftr xmlns:wpc="http://schemas.microsoft.com/office/word/2010/wordprocessingCanvas" xmlns:cx="http://schemas.microsoft.com/office/drawing/2014/chartex" xmlns:cx1="http://schemas.microsoft.com/office/drawing/2015/9/8/chartex" xmlns:cx2="http://schemas.microsoft.com/office/drawing/2015/10/21/chartex" xmlns:cx3="http://schemas.microsoft.com/office/drawing/2016/5/9/chartex" xmlns:cx4="http://schemas.microsoft.com/office/drawing/2016/5/10/chartex" xmlns:cx5="http://schemas.microsoft.com/office/drawing/2016/5/11/chartex" xmlns:cx6="http://schemas.microsoft.com/office/drawing/2016/5/12/chartex" xmlns:cx7="http://schemas.microsoft.com/office/drawing/2016/5/13/chartex" xmlns:cx8="http://schemas.microsoft.com/office/drawing/2016/5/14/chartex" xmlns:mc="http://schemas.openxmlformats.org/markup-compatibility/2006" xmlns:aink="http://schemas.microsoft.com/office/drawing/2016/ink" xmlns:am3d="http://schemas.microsoft.com/office/drawing/2017/model3d" xmlns:o="urn:schemas-microsoft-com:office:office" xmlns:r="http://schemas.openxmlformats.org/officeDocument/2006/relationships" xmlns:m="http://schemas.openxmlformats.org/officeDocument/2006/math" xmlns:v="urn:schemas-microsoft-com:vml" xmlns:wp14="http://schemas.microsoft.com/office/word/2010/wordprocessingDrawing" xmlns:wp="http://schemas.openxmlformats.org/drawingml/2006/wordprocessingDrawing" xmlns:w10="urn:schemas-microsoft-com:office:word" xmlns:w="http://schemas.openxmlformats.org/wordprocessingml/2006/main" xmlns:w14="http://schemas.microsoft.com/office/word/2010/wordml" xmlns:w15="http://schemas.microsoft.com/office/word/2012/wordml" xmlns:w16cid="http://schemas.microsoft.com/office/word/2016/wordml/cid" xmlns:w16se="http://schemas.microsoft.com/office/word/2015/wordml/symex" xmlns:wpg="http://schemas.microsoft.com/office/word/2010/wordprocessingGroup" xmlns:wpi="http://schemas.microsoft.com/office/word/2010/wordprocessingInk" xmlns:wne="http://schemas.microsoft.com/office/word/2006/wordml" xmlns:wps="http://schemas.microsoft.com/office/word/2010/wordprocessingShape" mc:Ignorable="w14 w15 w16se w16cid wp14">
+<w:ftr xmlns:wpc="http://schemas.microsoft.com/office/word/2010/wordprocessingCanvas" xmlns:mc="http://schemas.openxmlformats.org/markup-compatibility/2006" xmlns:o="urn:schemas-microsoft-com:office:office" xmlns:r="http://schemas.openxmlformats.org/officeDocument/2006/relationships" xmlns:m="http://schemas.openxmlformats.org/officeDocument/2006/math" xmlns:v="urn:schemas-microsoft-com:vml" xmlns:wp14="http://schemas.microsoft.com/office/word/2010/wordprocessingDrawing" xmlns:wp="http://schemas.openxmlformats.org/drawingml/2006/wordprocessingDrawing" xmlns:w10="urn:schemas-microsoft-com:office:word" xmlns:w="http://schemas.openxmlformats.org/wordprocessingml/2006/main" xmlns:w14="http://schemas.microsoft.com/office/word/2010/wordml" xmlns:w15="http://schemas.microsoft.com/office/word/2012/wordml" xmlns:wpg="http://schemas.microsoft.com/office/word/2010/wordprocessingGroup" xmlns:wpi="http://schemas.microsoft.com/office/word/2010/wordprocessingInk" xmlns:wne="http://schemas.microsoft.com/office/word/2006/wordml" xmlns:wps="http://schemas.microsoft.com/office/word/2010/wordprocessingShape" mc:Ignorable="w14 w15 wp14">
   <w:p>
     <w:pPr>
       <w:pStyle w:val="Piedepgina"/>
@@ -3670,7 +3292,7 @@
 </file>
 
 <file path=word/footer2.xml><?xml version="1.0" encoding="utf-8"?>
-<w:ftr xmlns:wpc="http://schemas.microsoft.com/office/word/2010/wordprocessingCanvas" xmlns:cx="http://schemas.microsoft.com/office/drawing/2014/chartex" xmlns:cx1="http://schemas.microsoft.com/office/drawing/2015/9/8/chartex" xmlns:cx2="http://schemas.microsoft.com/office/drawing/2015/10/21/chartex" xmlns:cx3="http://schemas.microsoft.com/office/drawing/2016/5/9/chartex" xmlns:cx4="http://schemas.microsoft.com/office/drawing/2016/5/10/chartex" xmlns:cx5="http://schemas.microsoft.com/office/drawing/2016/5/11/chartex" xmlns:cx6="http://schemas.microsoft.com/office/drawing/2016/5/12/chartex" xmlns:cx7="http://schemas.microsoft.com/office/drawing/2016/5/13/chartex" xmlns:cx8="http://schemas.microsoft.com/office/drawing/2016/5/14/chartex" xmlns:mc="http://schemas.openxmlformats.org/markup-compatibility/2006" xmlns:aink="http://schemas.microsoft.com/office/drawing/2016/ink" xmlns:am3d="http://schemas.microsoft.com/office/drawing/2017/model3d" xmlns:o="urn:schemas-microsoft-com:office:office" xmlns:r="http://schemas.openxmlformats.org/officeDocument/2006/relationships" xmlns:m="http://schemas.openxmlformats.org/officeDocument/2006/math" xmlns:v="urn:schemas-microsoft-com:vml" xmlns:wp14="http://schemas.microsoft.com/office/word/2010/wordprocessingDrawing" xmlns:wp="http://schemas.openxmlformats.org/drawingml/2006/wordprocessingDrawing" xmlns:w10="urn:schemas-microsoft-com:office:word" xmlns:w="http://schemas.openxmlformats.org/wordprocessingml/2006/main" xmlns:w14="http://schemas.microsoft.com/office/word/2010/wordml" xmlns:w15="http://schemas.microsoft.com/office/word/2012/wordml" xmlns:w16cid="http://schemas.microsoft.com/office/word/2016/wordml/cid" xmlns:w16se="http://schemas.microsoft.com/office/word/2015/wordml/symex" xmlns:wpg="http://schemas.microsoft.com/office/word/2010/wordprocessingGroup" xmlns:wpi="http://schemas.microsoft.com/office/word/2010/wordprocessingInk" xmlns:wne="http://schemas.microsoft.com/office/word/2006/wordml" xmlns:wps="http://schemas.microsoft.com/office/word/2010/wordprocessingShape" mc:Ignorable="w14 w15 w16se w16cid wp14">
+<w:ftr xmlns:wpc="http://schemas.microsoft.com/office/word/2010/wordprocessingCanvas" xmlns:mc="http://schemas.openxmlformats.org/markup-compatibility/2006" xmlns:o="urn:schemas-microsoft-com:office:office" xmlns:r="http://schemas.openxmlformats.org/officeDocument/2006/relationships" xmlns:m="http://schemas.openxmlformats.org/officeDocument/2006/math" xmlns:v="urn:schemas-microsoft-com:vml" xmlns:wp14="http://schemas.microsoft.com/office/word/2010/wordprocessingDrawing" xmlns:wp="http://schemas.openxmlformats.org/drawingml/2006/wordprocessingDrawing" xmlns:w10="urn:schemas-microsoft-com:office:word" xmlns:w="http://schemas.openxmlformats.org/wordprocessingml/2006/main" xmlns:w14="http://schemas.microsoft.com/office/word/2010/wordml" xmlns:w15="http://schemas.microsoft.com/office/word/2012/wordml" xmlns:wpg="http://schemas.microsoft.com/office/word/2010/wordprocessingGroup" xmlns:wpi="http://schemas.microsoft.com/office/word/2010/wordprocessingInk" xmlns:wne="http://schemas.microsoft.com/office/word/2006/wordml" xmlns:wps="http://schemas.microsoft.com/office/word/2010/wordprocessingShape" mc:Ignorable="w14 w15 wp14">
   <w:p>
     <w:pPr>
       <w:tabs>
@@ -3776,7 +3398,7 @@
             <w:rFonts w:asciiTheme="majorHAnsi" w:hAnsiTheme="majorHAnsi" w:cstheme="majorHAnsi"/>
             <w:noProof/>
           </w:rPr>
-          <w:t>5</w:t>
+          <w:t>2</w:t>
         </w:r>
         <w:r>
           <w:rPr>
@@ -3813,7 +3435,7 @@
             <w:rFonts w:asciiTheme="majorHAnsi" w:hAnsiTheme="majorHAnsi" w:cstheme="majorHAnsi"/>
             <w:noProof/>
           </w:rPr>
-          <w:t>5</w:t>
+          <w:t>6</w:t>
         </w:r>
         <w:r>
           <w:rPr>
@@ -3861,7 +3483,7 @@
 </file>
 
 <file path=word/footer3.xml><?xml version="1.0" encoding="utf-8"?>
-<w:ftr xmlns:wpc="http://schemas.microsoft.com/office/word/2010/wordprocessingCanvas" xmlns:cx="http://schemas.microsoft.com/office/drawing/2014/chartex" xmlns:cx1="http://schemas.microsoft.com/office/drawing/2015/9/8/chartex" xmlns:cx2="http://schemas.microsoft.com/office/drawing/2015/10/21/chartex" xmlns:cx3="http://schemas.microsoft.com/office/drawing/2016/5/9/chartex" xmlns:cx4="http://schemas.microsoft.com/office/drawing/2016/5/10/chartex" xmlns:cx5="http://schemas.microsoft.com/office/drawing/2016/5/11/chartex" xmlns:cx6="http://schemas.microsoft.com/office/drawing/2016/5/12/chartex" xmlns:cx7="http://schemas.microsoft.com/office/drawing/2016/5/13/chartex" xmlns:cx8="http://schemas.microsoft.com/office/drawing/2016/5/14/chartex" xmlns:mc="http://schemas.openxmlformats.org/markup-compatibility/2006" xmlns:aink="http://schemas.microsoft.com/office/drawing/2016/ink" xmlns:am3d="http://schemas.microsoft.com/office/drawing/2017/model3d" xmlns:o="urn:schemas-microsoft-com:office:office" xmlns:r="http://schemas.openxmlformats.org/officeDocument/2006/relationships" xmlns:m="http://schemas.openxmlformats.org/officeDocument/2006/math" xmlns:v="urn:schemas-microsoft-com:vml" xmlns:wp14="http://schemas.microsoft.com/office/word/2010/wordprocessingDrawing" xmlns:wp="http://schemas.openxmlformats.org/drawingml/2006/wordprocessingDrawing" xmlns:w10="urn:schemas-microsoft-com:office:word" xmlns:w="http://schemas.openxmlformats.org/wordprocessingml/2006/main" xmlns:w14="http://schemas.microsoft.com/office/word/2010/wordml" xmlns:w15="http://schemas.microsoft.com/office/word/2012/wordml" xmlns:w16cid="http://schemas.microsoft.com/office/word/2016/wordml/cid" xmlns:w16se="http://schemas.microsoft.com/office/word/2015/wordml/symex" xmlns:wpg="http://schemas.microsoft.com/office/word/2010/wordprocessingGroup" xmlns:wpi="http://schemas.microsoft.com/office/word/2010/wordprocessingInk" xmlns:wne="http://schemas.microsoft.com/office/word/2006/wordml" xmlns:wps="http://schemas.microsoft.com/office/word/2010/wordprocessingShape" mc:Ignorable="w14 w15 w16se w16cid wp14">
+<w:ftr xmlns:wpc="http://schemas.microsoft.com/office/word/2010/wordprocessingCanvas" xmlns:mc="http://schemas.openxmlformats.org/markup-compatibility/2006" xmlns:o="urn:schemas-microsoft-com:office:office" xmlns:r="http://schemas.openxmlformats.org/officeDocument/2006/relationships" xmlns:m="http://schemas.openxmlformats.org/officeDocument/2006/math" xmlns:v="urn:schemas-microsoft-com:vml" xmlns:wp14="http://schemas.microsoft.com/office/word/2010/wordprocessingDrawing" xmlns:wp="http://schemas.openxmlformats.org/drawingml/2006/wordprocessingDrawing" xmlns:w10="urn:schemas-microsoft-com:office:word" xmlns:w="http://schemas.openxmlformats.org/wordprocessingml/2006/main" xmlns:w14="http://schemas.microsoft.com/office/word/2010/wordml" xmlns:w15="http://schemas.microsoft.com/office/word/2012/wordml" xmlns:wpg="http://schemas.microsoft.com/office/word/2010/wordprocessingGroup" xmlns:wpi="http://schemas.microsoft.com/office/word/2010/wordprocessingInk" xmlns:wne="http://schemas.microsoft.com/office/word/2006/wordml" xmlns:wps="http://schemas.microsoft.com/office/word/2010/wordprocessingShape" mc:Ignorable="w14 w15 wp14">
   <w:p>
     <w:pPr>
       <w:pStyle w:val="Piedepgina"/>
@@ -3871,7 +3493,7 @@
 </file>
 
 <file path=word/footnotes.xml><?xml version="1.0" encoding="utf-8"?>
-<w:footnotes xmlns:wpc="http://schemas.microsoft.com/office/word/2010/wordprocessingCanvas" xmlns:cx="http://schemas.microsoft.com/office/drawing/2014/chartex" xmlns:cx1="http://schemas.microsoft.com/office/drawing/2015/9/8/chartex" xmlns:cx2="http://schemas.microsoft.com/office/drawing/2015/10/21/chartex" xmlns:cx3="http://schemas.microsoft.com/office/drawing/2016/5/9/chartex" xmlns:cx4="http://schemas.microsoft.com/office/drawing/2016/5/10/chartex" xmlns:cx5="http://schemas.microsoft.com/office/drawing/2016/5/11/chartex" xmlns:cx6="http://schemas.microsoft.com/office/drawing/2016/5/12/chartex" xmlns:cx7="http://schemas.microsoft.com/office/drawing/2016/5/13/chartex" xmlns:cx8="http://schemas.microsoft.com/office/drawing/2016/5/14/chartex" xmlns:mc="http://schemas.openxmlformats.org/markup-compatibility/2006" xmlns:aink="http://schemas.microsoft.com/office/drawing/2016/ink" xmlns:am3d="http://schemas.microsoft.com/office/drawing/2017/model3d" xmlns:o="urn:schemas-microsoft-com:office:office" xmlns:r="http://schemas.openxmlformats.org/officeDocument/2006/relationships" xmlns:m="http://schemas.openxmlformats.org/officeDocument/2006/math" xmlns:v="urn:schemas-microsoft-com:vml" xmlns:wp14="http://schemas.microsoft.com/office/word/2010/wordprocessingDrawing" xmlns:wp="http://schemas.openxmlformats.org/drawingml/2006/wordprocessingDrawing" xmlns:w10="urn:schemas-microsoft-com:office:word" xmlns:w="http://schemas.openxmlformats.org/wordprocessingml/2006/main" xmlns:w14="http://schemas.microsoft.com/office/word/2010/wordml" xmlns:w15="http://schemas.microsoft.com/office/word/2012/wordml" xmlns:w16cid="http://schemas.microsoft.com/office/word/2016/wordml/cid" xmlns:w16se="http://schemas.microsoft.com/office/word/2015/wordml/symex" xmlns:wpg="http://schemas.microsoft.com/office/word/2010/wordprocessingGroup" xmlns:wpi="http://schemas.microsoft.com/office/word/2010/wordprocessingInk" xmlns:wne="http://schemas.microsoft.com/office/word/2006/wordml" xmlns:wps="http://schemas.microsoft.com/office/word/2010/wordprocessingShape" mc:Ignorable="w14 w15 w16se w16cid wp14">
+<w:footnotes xmlns:wpc="http://schemas.microsoft.com/office/word/2010/wordprocessingCanvas" xmlns:mc="http://schemas.openxmlformats.org/markup-compatibility/2006" xmlns:o="urn:schemas-microsoft-com:office:office" xmlns:r="http://schemas.openxmlformats.org/officeDocument/2006/relationships" xmlns:m="http://schemas.openxmlformats.org/officeDocument/2006/math" xmlns:v="urn:schemas-microsoft-com:vml" xmlns:wp14="http://schemas.microsoft.com/office/word/2010/wordprocessingDrawing" xmlns:wp="http://schemas.openxmlformats.org/drawingml/2006/wordprocessingDrawing" xmlns:w10="urn:schemas-microsoft-com:office:word" xmlns:w="http://schemas.openxmlformats.org/wordprocessingml/2006/main" xmlns:w14="http://schemas.microsoft.com/office/word/2010/wordml" xmlns:w15="http://schemas.microsoft.com/office/word/2012/wordml" xmlns:wpg="http://schemas.microsoft.com/office/word/2010/wordprocessingGroup" xmlns:wpi="http://schemas.microsoft.com/office/word/2010/wordprocessingInk" xmlns:wne="http://schemas.microsoft.com/office/word/2006/wordml" xmlns:wps="http://schemas.microsoft.com/office/word/2010/wordprocessingShape" mc:Ignorable="w14 w15 wp14">
   <w:footnote w:type="separator" w:id="-1">
     <w:p>
       <w:pPr>
@@ -3898,7 +3520,7 @@
 </file>
 
 <file path=word/header1.xml><?xml version="1.0" encoding="utf-8"?>
-<w:hdr xmlns:wpc="http://schemas.microsoft.com/office/word/2010/wordprocessingCanvas" xmlns:cx="http://schemas.microsoft.com/office/drawing/2014/chartex" xmlns:cx1="http://schemas.microsoft.com/office/drawing/2015/9/8/chartex" xmlns:cx2="http://schemas.microsoft.com/office/drawing/2015/10/21/chartex" xmlns:cx3="http://schemas.microsoft.com/office/drawing/2016/5/9/chartex" xmlns:cx4="http://schemas.microsoft.com/office/drawing/2016/5/10/chartex" xmlns:cx5="http://schemas.microsoft.com/office/drawing/2016/5/11/chartex" xmlns:cx6="http://schemas.microsoft.com/office/drawing/2016/5/12/chartex" xmlns:cx7="http://schemas.microsoft.com/office/drawing/2016/5/13/chartex" xmlns:cx8="http://schemas.microsoft.com/office/drawing/2016/5/14/chartex" xmlns:mc="http://schemas.openxmlformats.org/markup-compatibility/2006" xmlns:aink="http://schemas.microsoft.com/office/drawing/2016/ink" xmlns:am3d="http://schemas.microsoft.com/office/drawing/2017/model3d" xmlns:o="urn:schemas-microsoft-com:office:office" xmlns:r="http://schemas.openxmlformats.org/officeDocument/2006/relationships" xmlns:m="http://schemas.openxmlformats.org/officeDocument/2006/math" xmlns:v="urn:schemas-microsoft-com:vml" xmlns:wp14="http://schemas.microsoft.com/office/word/2010/wordprocessingDrawing" xmlns:wp="http://schemas.openxmlformats.org/drawingml/2006/wordprocessingDrawing" xmlns:w10="urn:schemas-microsoft-com:office:word" xmlns:w="http://schemas.openxmlformats.org/wordprocessingml/2006/main" xmlns:w14="http://schemas.microsoft.com/office/word/2010/wordml" xmlns:w15="http://schemas.microsoft.com/office/word/2012/wordml" xmlns:w16cid="http://schemas.microsoft.com/office/word/2016/wordml/cid" xmlns:w16se="http://schemas.microsoft.com/office/word/2015/wordml/symex" xmlns:wpg="http://schemas.microsoft.com/office/word/2010/wordprocessingGroup" xmlns:wpi="http://schemas.microsoft.com/office/word/2010/wordprocessingInk" xmlns:wne="http://schemas.microsoft.com/office/word/2006/wordml" xmlns:wps="http://schemas.microsoft.com/office/word/2010/wordprocessingShape" mc:Ignorable="w14 w15 w16se w16cid wp14">
+<w:hdr xmlns:wpc="http://schemas.microsoft.com/office/word/2010/wordprocessingCanvas" xmlns:mc="http://schemas.openxmlformats.org/markup-compatibility/2006" xmlns:o="urn:schemas-microsoft-com:office:office" xmlns:r="http://schemas.openxmlformats.org/officeDocument/2006/relationships" xmlns:m="http://schemas.openxmlformats.org/officeDocument/2006/math" xmlns:v="urn:schemas-microsoft-com:vml" xmlns:wp14="http://schemas.microsoft.com/office/word/2010/wordprocessingDrawing" xmlns:wp="http://schemas.openxmlformats.org/drawingml/2006/wordprocessingDrawing" xmlns:w10="urn:schemas-microsoft-com:office:word" xmlns:w="http://schemas.openxmlformats.org/wordprocessingml/2006/main" xmlns:w14="http://schemas.microsoft.com/office/word/2010/wordml" xmlns:w15="http://schemas.microsoft.com/office/word/2012/wordml" xmlns:wpg="http://schemas.microsoft.com/office/word/2010/wordprocessingGroup" xmlns:wpi="http://schemas.microsoft.com/office/word/2010/wordprocessingInk" xmlns:wne="http://schemas.microsoft.com/office/word/2006/wordml" xmlns:wps="http://schemas.microsoft.com/office/word/2010/wordprocessingShape" mc:Ignorable="w14 w15 wp14">
   <w:p>
     <w:pPr>
       <w:pStyle w:val="Encabezado"/>
@@ -3908,7 +3530,7 @@
 </file>
 
 <file path=word/header2.xml><?xml version="1.0" encoding="utf-8"?>
-<w:hdr xmlns:wpc="http://schemas.microsoft.com/office/word/2010/wordprocessingCanvas" xmlns:cx="http://schemas.microsoft.com/office/drawing/2014/chartex" xmlns:cx1="http://schemas.microsoft.com/office/drawing/2015/9/8/chartex" xmlns:cx2="http://schemas.microsoft.com/office/drawing/2015/10/21/chartex" xmlns:cx3="http://schemas.microsoft.com/office/drawing/2016/5/9/chartex" xmlns:cx4="http://schemas.microsoft.com/office/drawing/2016/5/10/chartex" xmlns:cx5="http://schemas.microsoft.com/office/drawing/2016/5/11/chartex" xmlns:cx6="http://schemas.microsoft.com/office/drawing/2016/5/12/chartex" xmlns:cx7="http://schemas.microsoft.com/office/drawing/2016/5/13/chartex" xmlns:cx8="http://schemas.microsoft.com/office/drawing/2016/5/14/chartex" xmlns:mc="http://schemas.openxmlformats.org/markup-compatibility/2006" xmlns:aink="http://schemas.microsoft.com/office/drawing/2016/ink" xmlns:am3d="http://schemas.microsoft.com/office/drawing/2017/model3d" xmlns:o="urn:schemas-microsoft-com:office:office" xmlns:r="http://schemas.openxmlformats.org/officeDocument/2006/relationships" xmlns:m="http://schemas.openxmlformats.org/officeDocument/2006/math" xmlns:v="urn:schemas-microsoft-com:vml" xmlns:wp14="http://schemas.microsoft.com/office/word/2010/wordprocessingDrawing" xmlns:wp="http://schemas.openxmlformats.org/drawingml/2006/wordprocessingDrawing" xmlns:w10="urn:schemas-microsoft-com:office:word" xmlns:w="http://schemas.openxmlformats.org/wordprocessingml/2006/main" xmlns:w14="http://schemas.microsoft.com/office/word/2010/wordml" xmlns:w15="http://schemas.microsoft.com/office/word/2012/wordml" xmlns:w16cid="http://schemas.microsoft.com/office/word/2016/wordml/cid" xmlns:w16se="http://schemas.microsoft.com/office/word/2015/wordml/symex" xmlns:wpg="http://schemas.microsoft.com/office/word/2010/wordprocessingGroup" xmlns:wpi="http://schemas.microsoft.com/office/word/2010/wordprocessingInk" xmlns:wne="http://schemas.microsoft.com/office/word/2006/wordml" xmlns:wps="http://schemas.microsoft.com/office/word/2010/wordprocessingShape" mc:Ignorable="w14 w15 w16se w16cid wp14">
+<w:hdr xmlns:wpc="http://schemas.microsoft.com/office/word/2010/wordprocessingCanvas" xmlns:mc="http://schemas.openxmlformats.org/markup-compatibility/2006" xmlns:o="urn:schemas-microsoft-com:office:office" xmlns:r="http://schemas.openxmlformats.org/officeDocument/2006/relationships" xmlns:m="http://schemas.openxmlformats.org/officeDocument/2006/math" xmlns:v="urn:schemas-microsoft-com:vml" xmlns:wp14="http://schemas.microsoft.com/office/word/2010/wordprocessingDrawing" xmlns:wp="http://schemas.openxmlformats.org/drawingml/2006/wordprocessingDrawing" xmlns:w10="urn:schemas-microsoft-com:office:word" xmlns:w="http://schemas.openxmlformats.org/wordprocessingml/2006/main" xmlns:w14="http://schemas.microsoft.com/office/word/2010/wordml" xmlns:w15="http://schemas.microsoft.com/office/word/2012/wordml" xmlns:wpg="http://schemas.microsoft.com/office/word/2010/wordprocessingGroup" xmlns:wpi="http://schemas.microsoft.com/office/word/2010/wordprocessingInk" xmlns:wne="http://schemas.microsoft.com/office/word/2006/wordml" xmlns:wps="http://schemas.microsoft.com/office/word/2010/wordprocessingShape" mc:Ignorable="w14 w15 wp14">
   <w:p>
     <w:pPr>
       <w:pStyle w:val="Encabezado"/>
@@ -3921,7 +3543,7 @@
         <w:rFonts w:asciiTheme="majorHAnsi" w:eastAsiaTheme="majorEastAsia" w:hAnsiTheme="majorHAnsi" w:cstheme="majorBidi"/>
         <w:noProof/>
         <w:szCs w:val="36"/>
-        <w:lang w:val="es-AR" w:eastAsia="es-AR"/>
+        <w:lang w:eastAsia="es-ES"/>
       </w:rPr>
       <w:drawing>
         <wp:anchor distT="0" distB="0" distL="114300" distR="114300" simplePos="0" relativeHeight="251662336" behindDoc="0" locked="0" layoutInCell="1" allowOverlap="1">
@@ -4041,7 +3663,7 @@
         <w:rFonts w:asciiTheme="majorHAnsi" w:eastAsiaTheme="majorEastAsia" w:hAnsiTheme="majorHAnsi" w:cstheme="majorBidi"/>
         <w:noProof/>
         <w:szCs w:val="36"/>
-        <w:lang w:val="es-AR" w:eastAsia="es-AR"/>
+        <w:lang w:eastAsia="es-ES"/>
       </w:rPr>
       <w:drawing>
         <wp:anchor distT="0" distB="0" distL="114300" distR="114300" simplePos="0" relativeHeight="251660288" behindDoc="0" locked="0" layoutInCell="1" allowOverlap="1">
@@ -4166,7 +3788,7 @@
 </file>
 
 <file path=word/header3.xml><?xml version="1.0" encoding="utf-8"?>
-<w:hdr xmlns:wpc="http://schemas.microsoft.com/office/word/2010/wordprocessingCanvas" xmlns:cx="http://schemas.microsoft.com/office/drawing/2014/chartex" xmlns:cx1="http://schemas.microsoft.com/office/drawing/2015/9/8/chartex" xmlns:cx2="http://schemas.microsoft.com/office/drawing/2015/10/21/chartex" xmlns:cx3="http://schemas.microsoft.com/office/drawing/2016/5/9/chartex" xmlns:cx4="http://schemas.microsoft.com/office/drawing/2016/5/10/chartex" xmlns:cx5="http://schemas.microsoft.com/office/drawing/2016/5/11/chartex" xmlns:cx6="http://schemas.microsoft.com/office/drawing/2016/5/12/chartex" xmlns:cx7="http://schemas.microsoft.com/office/drawing/2016/5/13/chartex" xmlns:cx8="http://schemas.microsoft.com/office/drawing/2016/5/14/chartex" xmlns:mc="http://schemas.openxmlformats.org/markup-compatibility/2006" xmlns:aink="http://schemas.microsoft.com/office/drawing/2016/ink" xmlns:am3d="http://schemas.microsoft.com/office/drawing/2017/model3d" xmlns:o="urn:schemas-microsoft-com:office:office" xmlns:r="http://schemas.openxmlformats.org/officeDocument/2006/relationships" xmlns:m="http://schemas.openxmlformats.org/officeDocument/2006/math" xmlns:v="urn:schemas-microsoft-com:vml" xmlns:wp14="http://schemas.microsoft.com/office/word/2010/wordprocessingDrawing" xmlns:wp="http://schemas.openxmlformats.org/drawingml/2006/wordprocessingDrawing" xmlns:w10="urn:schemas-microsoft-com:office:word" xmlns:w="http://schemas.openxmlformats.org/wordprocessingml/2006/main" xmlns:w14="http://schemas.microsoft.com/office/word/2010/wordml" xmlns:w15="http://schemas.microsoft.com/office/word/2012/wordml" xmlns:w16cid="http://schemas.microsoft.com/office/word/2016/wordml/cid" xmlns:w16se="http://schemas.microsoft.com/office/word/2015/wordml/symex" xmlns:wpg="http://schemas.microsoft.com/office/word/2010/wordprocessingGroup" xmlns:wpi="http://schemas.microsoft.com/office/word/2010/wordprocessingInk" xmlns:wne="http://schemas.microsoft.com/office/word/2006/wordml" xmlns:wps="http://schemas.microsoft.com/office/word/2010/wordprocessingShape" mc:Ignorable="w14 w15 w16se w16cid wp14">
+<w:hdr xmlns:wpc="http://schemas.microsoft.com/office/word/2010/wordprocessingCanvas" xmlns:mc="http://schemas.openxmlformats.org/markup-compatibility/2006" xmlns:o="urn:schemas-microsoft-com:office:office" xmlns:r="http://schemas.openxmlformats.org/officeDocument/2006/relationships" xmlns:m="http://schemas.openxmlformats.org/officeDocument/2006/math" xmlns:v="urn:schemas-microsoft-com:vml" xmlns:wp14="http://schemas.microsoft.com/office/word/2010/wordprocessingDrawing" xmlns:wp="http://schemas.openxmlformats.org/drawingml/2006/wordprocessingDrawing" xmlns:w10="urn:schemas-microsoft-com:office:word" xmlns:w="http://schemas.openxmlformats.org/wordprocessingml/2006/main" xmlns:w14="http://schemas.microsoft.com/office/word/2010/wordml" xmlns:w15="http://schemas.microsoft.com/office/word/2012/wordml" xmlns:wpg="http://schemas.microsoft.com/office/word/2010/wordprocessingGroup" xmlns:wpi="http://schemas.microsoft.com/office/word/2010/wordprocessingInk" xmlns:wne="http://schemas.microsoft.com/office/word/2006/wordml" xmlns:wps="http://schemas.microsoft.com/office/word/2010/wordprocessingShape" mc:Ignorable="w14 w15 wp14">
   <w:p>
     <w:pPr>
       <w:pStyle w:val="Encabezado"/>
@@ -4176,8 +3798,8 @@
 </file>
 
 <file path=word/numbering.xml><?xml version="1.0" encoding="utf-8"?>
-<w:numbering xmlns:wpc="http://schemas.microsoft.com/office/word/2010/wordprocessingCanvas" xmlns:cx="http://schemas.microsoft.com/office/drawing/2014/chartex" xmlns:cx1="http://schemas.microsoft.com/office/drawing/2015/9/8/chartex" xmlns:cx2="http://schemas.microsoft.com/office/drawing/2015/10/21/chartex" xmlns:cx3="http://schemas.microsoft.com/office/drawing/2016/5/9/chartex" xmlns:cx4="http://schemas.microsoft.com/office/drawing/2016/5/10/chartex" xmlns:cx5="http://schemas.microsoft.com/office/drawing/2016/5/11/chartex" xmlns:cx6="http://schemas.microsoft.com/office/drawing/2016/5/12/chartex" xmlns:cx7="http://schemas.microsoft.com/office/drawing/2016/5/13/chartex" xmlns:cx8="http://schemas.microsoft.com/office/drawing/2016/5/14/chartex" xmlns:mc="http://schemas.openxmlformats.org/markup-compatibility/2006" xmlns:aink="http://schemas.microsoft.com/office/drawing/2016/ink" xmlns:am3d="http://schemas.microsoft.com/office/drawing/2017/model3d" xmlns:o="urn:schemas-microsoft-com:office:office" xmlns:r="http://schemas.openxmlformats.org/officeDocument/2006/relationships" xmlns:m="http://schemas.openxmlformats.org/officeDocument/2006/math" xmlns:v="urn:schemas-microsoft-com:vml" xmlns:wp14="http://schemas.microsoft.com/office/word/2010/wordprocessingDrawing" xmlns:wp="http://schemas.openxmlformats.org/drawingml/2006/wordprocessingDrawing" xmlns:w10="urn:schemas-microsoft-com:office:word" xmlns:w="http://schemas.openxmlformats.org/wordprocessingml/2006/main" xmlns:w14="http://schemas.microsoft.com/office/word/2010/wordml" xmlns:w15="http://schemas.microsoft.com/office/word/2012/wordml" xmlns:w16cid="http://schemas.microsoft.com/office/word/2016/wordml/cid" xmlns:w16se="http://schemas.microsoft.com/office/word/2015/wordml/symex" xmlns:wpg="http://schemas.microsoft.com/office/word/2010/wordprocessingGroup" xmlns:wpi="http://schemas.microsoft.com/office/word/2010/wordprocessingInk" xmlns:wne="http://schemas.microsoft.com/office/word/2006/wordml" xmlns:wps="http://schemas.microsoft.com/office/word/2010/wordprocessingShape" mc:Ignorable="w14 w15 w16se w16cid wp14">
-  <w:abstractNum w:abstractNumId="0" w15:restartNumberingAfterBreak="0">
+<w:numbering xmlns:wpc="http://schemas.microsoft.com/office/word/2010/wordprocessingCanvas" xmlns:mc="http://schemas.openxmlformats.org/markup-compatibility/2006" xmlns:o="urn:schemas-microsoft-com:office:office" xmlns:r="http://schemas.openxmlformats.org/officeDocument/2006/relationships" xmlns:m="http://schemas.openxmlformats.org/officeDocument/2006/math" xmlns:v="urn:schemas-microsoft-com:vml" xmlns:wp14="http://schemas.microsoft.com/office/word/2010/wordprocessingDrawing" xmlns:wp="http://schemas.openxmlformats.org/drawingml/2006/wordprocessingDrawing" xmlns:w10="urn:schemas-microsoft-com:office:word" xmlns:w="http://schemas.openxmlformats.org/wordprocessingml/2006/main" xmlns:w14="http://schemas.microsoft.com/office/word/2010/wordml" xmlns:w15="http://schemas.microsoft.com/office/word/2012/wordml" xmlns:wpg="http://schemas.microsoft.com/office/word/2010/wordprocessingGroup" xmlns:wpi="http://schemas.microsoft.com/office/word/2010/wordprocessingInk" xmlns:wne="http://schemas.microsoft.com/office/word/2006/wordml" xmlns:wps="http://schemas.microsoft.com/office/word/2010/wordprocessingShape" mc:Ignorable="w14 w15 wp14">
+  <w:abstractNum w:abstractNumId="0">
     <w:nsid w:val="00000003"/>
     <w:multiLevelType w:val="multilevel"/>
     <w:tmpl w:val="00000003"/>
@@ -4335,7 +3957,7 @@
       </w:rPr>
     </w:lvl>
   </w:abstractNum>
-  <w:abstractNum w:abstractNumId="1" w15:restartNumberingAfterBreak="0">
+  <w:abstractNum w:abstractNumId="1">
     <w:nsid w:val="00000004"/>
     <w:multiLevelType w:val="multilevel"/>
     <w:tmpl w:val="796A7516"/>
@@ -4493,7 +4115,7 @@
       </w:rPr>
     </w:lvl>
   </w:abstractNum>
-  <w:abstractNum w:abstractNumId="2" w15:restartNumberingAfterBreak="0">
+  <w:abstractNum w:abstractNumId="2">
     <w:nsid w:val="00000005"/>
     <w:multiLevelType w:val="multilevel"/>
     <w:tmpl w:val="00000005"/>
@@ -4651,7 +4273,7 @@
       </w:rPr>
     </w:lvl>
   </w:abstractNum>
-  <w:abstractNum w:abstractNumId="3" w15:restartNumberingAfterBreak="0">
+  <w:abstractNum w:abstractNumId="3">
     <w:nsid w:val="00000006"/>
     <w:multiLevelType w:val="multilevel"/>
     <w:tmpl w:val="00000006"/>
@@ -4809,7 +4431,7 @@
       </w:rPr>
     </w:lvl>
   </w:abstractNum>
-  <w:abstractNum w:abstractNumId="4" w15:restartNumberingAfterBreak="0">
+  <w:abstractNum w:abstractNumId="4">
     <w:nsid w:val="09180B86"/>
     <w:multiLevelType w:val="hybridMultilevel"/>
     <w:tmpl w:val="AC88744C"/>
@@ -4948,7 +4570,7 @@
       </w:rPr>
     </w:lvl>
   </w:abstractNum>
-  <w:abstractNum w:abstractNumId="5" w15:restartNumberingAfterBreak="0">
+  <w:abstractNum w:abstractNumId="5">
     <w:nsid w:val="11EC450D"/>
     <w:multiLevelType w:val="hybridMultilevel"/>
     <w:tmpl w:val="8D1847A2"/>
@@ -5061,7 +4683,7 @@
       </w:rPr>
     </w:lvl>
   </w:abstractNum>
-  <w:abstractNum w:abstractNumId="6" w15:restartNumberingAfterBreak="0">
+  <w:abstractNum w:abstractNumId="6">
     <w:nsid w:val="255F5799"/>
     <w:multiLevelType w:val="hybridMultilevel"/>
     <w:tmpl w:val="B8F40458"/>
@@ -5147,7 +4769,7 @@
       </w:pPr>
     </w:lvl>
   </w:abstractNum>
-  <w:abstractNum w:abstractNumId="7" w15:restartNumberingAfterBreak="0">
+  <w:abstractNum w:abstractNumId="7">
     <w:nsid w:val="41286B35"/>
     <w:multiLevelType w:val="hybridMultilevel"/>
     <w:tmpl w:val="30E6551C"/>
@@ -5260,7 +4882,7 @@
       </w:rPr>
     </w:lvl>
   </w:abstractNum>
-  <w:abstractNum w:abstractNumId="8" w15:restartNumberingAfterBreak="0">
+  <w:abstractNum w:abstractNumId="8">
     <w:nsid w:val="487036EC"/>
     <w:multiLevelType w:val="hybridMultilevel"/>
     <w:tmpl w:val="BDFE724A"/>
@@ -5346,7 +4968,7 @@
       </w:pPr>
     </w:lvl>
   </w:abstractNum>
-  <w:abstractNum w:abstractNumId="9" w15:restartNumberingAfterBreak="0">
+  <w:abstractNum w:abstractNumId="9">
     <w:nsid w:val="518521F3"/>
     <w:multiLevelType w:val="hybridMultilevel"/>
     <w:tmpl w:val="24E4A1A6"/>
@@ -5459,7 +5081,7 @@
       </w:rPr>
     </w:lvl>
   </w:abstractNum>
-  <w:abstractNum w:abstractNumId="10" w15:restartNumberingAfterBreak="0">
+  <w:abstractNum w:abstractNumId="10">
     <w:nsid w:val="52D90BB8"/>
     <w:multiLevelType w:val="hybridMultilevel"/>
     <w:tmpl w:val="1D2461DE"/>
@@ -5573,7 +5195,7 @@
       </w:rPr>
     </w:lvl>
   </w:abstractNum>
-  <w:abstractNum w:abstractNumId="11" w15:restartNumberingAfterBreak="0">
+  <w:abstractNum w:abstractNumId="11">
     <w:nsid w:val="708E589C"/>
     <w:multiLevelType w:val="multilevel"/>
     <w:tmpl w:val="381042DE"/>
@@ -5713,7 +5335,7 @@
       </w:rPr>
     </w:lvl>
   </w:abstractNum>
-  <w:abstractNum w:abstractNumId="12" w15:restartNumberingAfterBreak="0">
+  <w:abstractNum w:abstractNumId="12">
     <w:nsid w:val="7DD64906"/>
     <w:multiLevelType w:val="hybridMultilevel"/>
     <w:tmpl w:val="795E7434"/>
@@ -5876,7 +5498,7 @@
 </file>
 
 <file path=word/styles.xml><?xml version="1.0" encoding="utf-8"?>
-<w:styles xmlns:mc="http://schemas.openxmlformats.org/markup-compatibility/2006" xmlns:r="http://schemas.openxmlformats.org/officeDocument/2006/relationships" xmlns:w="http://schemas.openxmlformats.org/wordprocessingml/2006/main" xmlns:w14="http://schemas.microsoft.com/office/word/2010/wordml" xmlns:w15="http://schemas.microsoft.com/office/word/2012/wordml" xmlns:w16cid="http://schemas.microsoft.com/office/word/2016/wordml/cid" xmlns:w16se="http://schemas.microsoft.com/office/word/2015/wordml/symex" mc:Ignorable="w14 w15 w16se w16cid">
+<w:styles xmlns:mc="http://schemas.openxmlformats.org/markup-compatibility/2006" xmlns:r="http://schemas.openxmlformats.org/officeDocument/2006/relationships" xmlns:w="http://schemas.openxmlformats.org/wordprocessingml/2006/main" xmlns:w14="http://schemas.microsoft.com/office/word/2010/wordml" xmlns:w15="http://schemas.microsoft.com/office/word/2012/wordml" mc:Ignorable="w14 w15">
   <w:docDefaults>
     <w:rPrDefault>
       <w:rPr>
@@ -5893,7 +5515,7 @@
       </w:pPr>
     </w:pPrDefault>
   </w:docDefaults>
-  <w:latentStyles w:defLockedState="0" w:defUIPriority="99" w:defSemiHidden="0" w:defUnhideWhenUsed="0" w:defQFormat="0" w:count="375">
+  <w:latentStyles w:defLockedState="0" w:defUIPriority="99" w:defSemiHidden="0" w:defUnhideWhenUsed="0" w:defQFormat="0" w:count="371">
     <w:lsdException w:name="Normal" w:uiPriority="0" w:qFormat="1"/>
     <w:lsdException w:name="heading 1" w:uiPriority="0" w:qFormat="1"/>
     <w:lsdException w:name="heading 2" w:semiHidden="1" w:uiPriority="0" w:unhideWhenUsed="1" w:qFormat="1"/>
@@ -6048,7 +5670,7 @@
     <w:lsdException w:name="Table Web 2" w:semiHidden="1" w:unhideWhenUsed="1"/>
     <w:lsdException w:name="Table Web 3" w:semiHidden="1" w:unhideWhenUsed="1"/>
     <w:lsdException w:name="Balloon Text" w:semiHidden="1" w:unhideWhenUsed="1"/>
-    <w:lsdException w:name="Table Grid" w:semiHidden="1" w:uiPriority="0" w:unhideWhenUsed="1"/>
+    <w:lsdException w:name="Table Grid" w:uiPriority="0"/>
     <w:lsdException w:name="Table Theme" w:semiHidden="1" w:unhideWhenUsed="1"/>
     <w:lsdException w:name="Placeholder Text" w:semiHidden="1"/>
     <w:lsdException w:name="No Spacing" w:uiPriority="1" w:qFormat="1"/>
@@ -6265,10 +5887,6 @@
     <w:lsdException w:name="List Table 5 Dark Accent 6" w:uiPriority="50"/>
     <w:lsdException w:name="List Table 6 Colorful Accent 6" w:uiPriority="51"/>
     <w:lsdException w:name="List Table 7 Colorful Accent 6" w:uiPriority="52"/>
-    <w:lsdException w:name="Mention" w:semiHidden="1" w:unhideWhenUsed="1"/>
-    <w:lsdException w:name="Smart Hyperlink" w:semiHidden="1" w:unhideWhenUsed="1"/>
-    <w:lsdException w:name="Hashtag" w:semiHidden="1" w:unhideWhenUsed="1"/>
-    <w:lsdException w:name="Unresolved Mention" w:semiHidden="1" w:unhideWhenUsed="1"/>
   </w:latentStyles>
   <w:style w:type="paragraph" w:default="1" w:styleId="Normal">
     <w:name w:val="Normal"/>
@@ -6366,6 +5984,7 @@
   <w:style w:type="character" w:default="1" w:styleId="Fuentedeprrafopredeter">
     <w:name w:val="Default Paragraph Font"/>
     <w:uiPriority w:val="1"/>
+    <w:semiHidden/>
     <w:unhideWhenUsed/>
   </w:style>
   <w:style w:type="table" w:default="1" w:styleId="Tablanormal">
@@ -6752,7 +6371,7 @@
       <w:u w:val="single"/>
     </w:rPr>
   </w:style>
-  <w:style w:type="paragraph" w:styleId="TtuloTDC">
+  <w:style w:type="paragraph" w:styleId="TtulodeTDC">
     <w:name w:val="TOC Heading"/>
     <w:basedOn w:val="Ttulo1"/>
     <w:next w:val="Normal"/>
@@ -6924,11 +6543,11 @@
     <w:qFormat/>
     <w:rsid w:val="005F60BA"/>
   </w:style>
-  <w:style w:type="paragraph" w:styleId="Ttulo">
+  <w:style w:type="paragraph" w:styleId="Puesto">
     <w:name w:val="Title"/>
     <w:basedOn w:val="Normal"/>
     <w:next w:val="Normal"/>
-    <w:link w:val="TtuloCar"/>
+    <w:link w:val="PuestoCar"/>
     <w:uiPriority w:val="10"/>
     <w:qFormat/>
     <w:rsid w:val="009A3173"/>
@@ -6948,10 +6567,10 @@
       <w:szCs w:val="52"/>
     </w:rPr>
   </w:style>
-  <w:style w:type="character" w:customStyle="1" w:styleId="TtuloCar">
-    <w:name w:val="Título Car"/>
+  <w:style w:type="character" w:customStyle="1" w:styleId="PuestoCar">
+    <w:name w:val="Puesto Car"/>
     <w:basedOn w:val="Fuentedeprrafopredeter"/>
-    <w:link w:val="Ttulo"/>
+    <w:link w:val="Puesto"/>
     <w:uiPriority w:val="10"/>
     <w:rsid w:val="009A3173"/>
     <w:rPr>
@@ -6965,7 +6584,7 @@
   </w:style>
   <w:style w:type="paragraph" w:customStyle="1" w:styleId="PSI-Ttulo">
     <w:name w:val="PSI - Título"/>
-    <w:basedOn w:val="Ttulo"/>
+    <w:basedOn w:val="Puesto"/>
     <w:autoRedefine/>
     <w:qFormat/>
     <w:rsid w:val="009A3173"/>
@@ -7011,6 +6630,7 @@
       <w:lang w:val="en-US"/>
     </w:rPr>
     <w:tblPr>
+      <w:tblInd w:w="0" w:type="dxa"/>
       <w:tblBorders>
         <w:top w:val="single" w:sz="4" w:space="0" w:color="auto"/>
         <w:left w:val="single" w:sz="4" w:space="0" w:color="auto"/>
@@ -7019,6 +6639,12 @@
         <w:insideH w:val="single" w:sz="4" w:space="0" w:color="auto"/>
         <w:insideV w:val="single" w:sz="4" w:space="0" w:color="auto"/>
       </w:tblBorders>
+      <w:tblCellMar>
+        <w:top w:w="0" w:type="dxa"/>
+        <w:left w:w="108" w:type="dxa"/>
+        <w:bottom w:w="0" w:type="dxa"/>
+        <w:right w:w="108" w:type="dxa"/>
+      </w:tblCellMar>
     </w:tblPr>
   </w:style>
   <w:style w:type="paragraph" w:styleId="Prrafodelista">
@@ -7342,7 +6968,7 @@
 </file>
 
 <file path=customXml/itemProps2.xml><?xml version="1.0" encoding="utf-8"?>
-<ds:datastoreItem xmlns:ds="http://schemas.openxmlformats.org/officeDocument/2006/customXml" ds:itemID="{AF9F2525-8689-4883-BAF0-AC00588A4C90}">
+<ds:datastoreItem xmlns:ds="http://schemas.openxmlformats.org/officeDocument/2006/customXml" ds:itemID="{4A547060-44F9-4F2A-9C74-5245C61E5A6F}">
   <ds:schemaRefs>
     <ds:schemaRef ds:uri="http://schemas.openxmlformats.org/officeDocument/2006/bibliography"/>
   </ds:schemaRefs>

</xml_diff>